<commit_message>
Final files, already submitted with project to sulis
Added to repo for completion
</commit_message>
<xml_diff>
--- a/Command Line Instructions Document.docx
+++ b/Command Line Instructions Document.docx
@@ -22,6 +22,38 @@
           <w:szCs w:val="32"/>
         </w:rPr>
         <w:t>Command Line Instructions Document</w:t>
+      </w:r>
+    </w:p>
+    <w:p>
+      <w:pPr>
+        <w:jc w:val="center"/>
+        <w:rPr>
+          <w:b/>
+          <w:bCs/>
+          <w:noProof/>
+          <w:sz w:val="24"/>
+          <w:szCs w:val="24"/>
+        </w:rPr>
+      </w:pPr>
+      <w:r>
+        <w:rPr>
+          <w:b/>
+          <w:bCs/>
+          <w:noProof/>
+          <w:sz w:val="24"/>
+          <w:szCs w:val="24"/>
+        </w:rPr>
+        <w:t xml:space="preserve">Repository: </w:t>
+      </w:r>
+      <w:r>
+        <w:rPr>
+          <w:b/>
+          <w:bCs/>
+          <w:noProof/>
+          <w:sz w:val="24"/>
+          <w:szCs w:val="24"/>
+        </w:rPr>
+        <w:t>https://github.com/jackbusher/CS4013-Property-Tax-Project</w:t>
       </w:r>
     </w:p>
     <w:p>
@@ -356,6 +388,7 @@
         <w:rPr>
           <w:noProof/>
         </w:rPr>
+        <w:lastRenderedPageBreak/>
         <w:drawing>
           <wp:anchor distT="0" distB="0" distL="114300" distR="114300" simplePos="0" relativeHeight="251658240" behindDoc="0" locked="0" layoutInCell="1" allowOverlap="1" wp14:anchorId="6E67C2FD" wp14:editId="35CAFE31">
             <wp:simplePos x="0" y="0"/>
@@ -433,7 +466,6 @@
         </w:rPr>
       </w:pPr>
       <w:r>
-        <w:lastRenderedPageBreak/>
         <w:t>Then click on “</w:t>
       </w:r>
       <w:r>
@@ -564,6 +596,7 @@
         <w:rPr>
           <w:noProof/>
         </w:rPr>
+        <w:lastRenderedPageBreak/>
         <w:drawing>
           <wp:inline distT="0" distB="0" distL="0" distR="0" wp14:anchorId="5DB4E2C3" wp14:editId="7F6C4720">
             <wp:extent cx="5194407" cy="2653027"/>

</xml_diff>